<commit_message>
Forgot to upload fixed docx template
</commit_message>
<xml_diff>
--- a/docassemble/ChangingChildCustody/data/templates/changing_child_custody_action_plan_simplified_after_no_confirmatin_questions.docx
+++ b/docassemble/ChangingChildCustody/data/templates/changing_child_custody_action_plan_simplified_after_no_confirmatin_questions.docx
@@ -38,7 +38,19 @@
               <w:t>{</w:t>
             </w:r>
             <w:r>
-              <w:t>% if user_need == 'change custody order'</w:t>
+              <w:t xml:space="preserve">% if user_need </w:t>
+            </w:r>
+            <w:r>
+              <w:t>in(</w:t>
+            </w:r>
+            <w:r>
+              <w:t xml:space="preserve"> </w:t>
+            </w:r>
+            <w:r>
+              <w:t>'change custody order'</w:t>
+            </w:r>
+            <w:r>
+              <w:t>, 'change foreign custody order')</w:t>
             </w:r>
             <w:r>
               <w:t xml:space="preserve"> %}C</w:t>
@@ -1140,7 +1152,11 @@
               <w:outlineLvl w:val="2"/>
             </w:pPr>
             <w:r>
-              <w:t>Talk to the other parent about settling the case without a trial</w:t>
+              <w:t xml:space="preserve">Talk to the other parent about settling the case </w:t>
+            </w:r>
+            <w:r>
+              <w:lastRenderedPageBreak/>
+              <w:t>without a trial</w:t>
             </w:r>
           </w:p>
           <w:p>
@@ -1148,7 +1164,6 @@
               <w:pStyle w:val="BodyText"/>
             </w:pPr>
             <w:r>
-              <w:lastRenderedPageBreak/>
               <w:t xml:space="preserve">Some parents want to work out the issues by agreement without the judge deciding and are able to talk to each other in person, on-line, or with the help of a friend or family member.  </w:t>
             </w:r>
           </w:p>
@@ -1406,11 +1421,8 @@
               <w:ind w:left="405"/>
             </w:pPr>
             <w:r>
-              <w:t xml:space="preserve">If you want to change child support because the parenting schedule or a parent’s income changes, you must tell the court so </w:t>
-            </w:r>
-            <w:r>
               <w:lastRenderedPageBreak/>
-              <w:t>the judge can decide if the child support amount should change.  The parent who owes money under the child support order you want to change continues to owe that amount until the judge signs a new order.</w:t>
+              <w:t>If you want to change child support because the parenting schedule or a parent’s income changes, you must tell the court so the judge can decide if the child support amount should change.  The parent who owes money under the child support order you want to change continues to owe that amount until the judge signs a new order.</w:t>
             </w:r>
           </w:p>
           <w:p>
@@ -1834,6 +1846,7 @@
               <w:outlineLvl w:val="2"/>
             </w:pPr>
             <w:r>
+              <w:lastRenderedPageBreak/>
               <w:t>If you are changing child support</w:t>
             </w:r>
           </w:p>
@@ -1864,7 +1877,6 @@
               <w:br/>
             </w:r>
             <w:r>
-              <w:lastRenderedPageBreak/>
               <w:t>public.courts.alaska.gov/web/forms/docs/dr-301.pdf</w:t>
             </w:r>
           </w:p>
@@ -2287,7 +2299,11 @@
               <w:t xml:space="preserve">to count from </w:t>
             </w:r>
             <w:r>
-              <w:t>is in the box at the bottom of the page</w:t>
+              <w:t xml:space="preserve">is in the box </w:t>
+            </w:r>
+            <w:r>
+              <w:lastRenderedPageBreak/>
+              <w:t>at the bottom of the page</w:t>
             </w:r>
             <w:r>
               <w:t>.</w:t>
@@ -2334,7 +2350,6 @@
               <w:rPr>
                 <w:noProof/>
               </w:rPr>
-              <w:lastRenderedPageBreak/>
               <w:t>{{  image_data['text'] }}</w:t>
             </w:r>
           </w:p>
@@ -2755,6 +2770,7 @@
             </w:pPr>
             <w:bookmarkStart w:id="3" w:name="_Hlk136518934"/>
             <w:r>
+              <w:lastRenderedPageBreak/>
               <w:t>For example</w:t>
             </w:r>
           </w:p>
@@ -2776,11 +2792,7 @@
               <w:t xml:space="preserve"> </w:t>
             </w:r>
             <w:r>
-              <w:t xml:space="preserve">Under the child support formula, dad used </w:t>
-            </w:r>
-            <w:r>
-              <w:lastRenderedPageBreak/>
-              <w:t xml:space="preserve">to pay child support to mom based on the primary custody child support </w:t>
+              <w:t xml:space="preserve">Under the child support formula, dad used to pay child support to mom based on the primary custody child support </w:t>
             </w:r>
             <w:r>
               <w:t>calculation</w:t>
@@ -3306,6 +3318,7 @@
               <w:rPr>
                 <w:b/>
               </w:rPr>
+              <w:lastRenderedPageBreak/>
               <w:t>Wait</w:t>
             </w:r>
             <w:r>
@@ -3324,11 +3337,7 @@
               <w:t xml:space="preserve"> for free at the court.</w:t>
             </w:r>
             <w:r>
-              <w:t xml:space="preserve"> Bring a </w:t>
-            </w:r>
-            <w:r>
-              <w:lastRenderedPageBreak/>
-              <w:t>photo ID</w:t>
+              <w:t xml:space="preserve"> Bring a photo ID</w:t>
             </w:r>
           </w:p>
           <w:p>
@@ -3872,7 +3881,11 @@
               <w:ind w:left="405"/>
             </w:pPr>
             <w:r>
-              <w:t xml:space="preserve">Sometimes a parent wants to do something not allowed under the Standing Order.  For example, the Standing Order says that parents cannot remove the children from Alaska during the case.  A parent may want to take the children to a family reunion in Washington. </w:t>
+              <w:t xml:space="preserve">Sometimes a parent wants to do something not allowed under the Standing Order.  For example, the Standing Order says that parents cannot remove the children from Alaska during the case.  </w:t>
+            </w:r>
+            <w:r>
+              <w:lastRenderedPageBreak/>
+              <w:t xml:space="preserve">A parent may want to take the children to a family reunion in Washington. </w:t>
             </w:r>
           </w:p>
           <w:p>
@@ -3881,7 +3894,6 @@
               <w:ind w:left="405"/>
             </w:pPr>
             <w:r>
-              <w:lastRenderedPageBreak/>
               <w:t>If you want to do something different than what is allowed under this kind of order, you can ask the other parent and try to agree.</w:t>
             </w:r>
           </w:p>
@@ -4513,7 +4525,11 @@
               <w:t xml:space="preserve">An appeal is the way to ask the Alaska Supreme Court to review the trial judge’s decision in your case. </w:t>
             </w:r>
             <w:r>
-              <w:t>It is not a new trial or a chance to give a judge new evidence or information.  In an appeal you argue that the trial judge made a legal mistake</w:t>
+              <w:t xml:space="preserve">It is not a new trial or a chance to give a judge new evidence or information.  In an appeal you argue that </w:t>
+            </w:r>
+            <w:r>
+              <w:lastRenderedPageBreak/>
+              <w:t>the trial judge made a legal mistake</w:t>
             </w:r>
             <w:r>
               <w:t>.</w:t>
@@ -4547,11 +4563,7 @@
               <w:t>more than 2</w:t>
             </w:r>
             <w:r>
-              <w:t xml:space="preserve"> </w:t>
-            </w:r>
-            <w:r>
-              <w:lastRenderedPageBreak/>
-              <w:t xml:space="preserve">years. </w:t>
+              <w:t xml:space="preserve"> years. </w:t>
             </w:r>
             <w:hyperlink r:id="rId40" w:anchor="1" w:history="1">
               <w:r>
@@ -5094,14 +5106,14 @@
               <w:t xml:space="preserve">{%tr if </w:t>
             </w:r>
             <w:r>
-              <w:t>user_need == "change custody order" and</w:t>
-            </w:r>
-            <w:r>
-              <w:t xml:space="preserve"> why_change == </w:t>
+              <w:t xml:space="preserve">user_need == </w:t>
             </w:r>
             <w:r>
               <w:lastRenderedPageBreak/>
-              <w:t xml:space="preserve">'problem' and </w:t>
+              <w:t>"change custody order" and</w:t>
+            </w:r>
+            <w:r>
+              <w:t xml:space="preserve"> why_change == 'problem' and </w:t>
             </w:r>
             <w:r>
               <w:t xml:space="preserve"> </w:t>
@@ -5554,6 +5566,7 @@
               <w:outlineLvl w:val="3"/>
             </w:pPr>
             <w:r>
+              <w:lastRenderedPageBreak/>
               <w:t>For example</w:t>
             </w:r>
           </w:p>
@@ -5566,7 +5579,6 @@
               </w:numPr>
             </w:pPr>
             <w:r>
-              <w:lastRenderedPageBreak/>
               <w:t>The order has</w:t>
             </w:r>
             <w:r>
@@ -6119,6 +6131,7 @@
               <w:t xml:space="preserve"> you file </w:t>
             </w:r>
             <w:r>
+              <w:lastRenderedPageBreak/>
               <w:t>must be</w:t>
             </w:r>
             <w:r>
@@ -6141,7 +6154,6 @@
               </w:rPr>
             </w:pPr>
             <w:r>
-              <w:lastRenderedPageBreak/>
               <w:t xml:space="preserve">The judgment is void.  </w:t>
             </w:r>
           </w:p>
@@ -6597,7 +6609,11 @@
               </w:numPr>
             </w:pPr>
             <w:r>
-              <w:t>If you cannot get to a notary public or someone who has the power to take oaths, you can "self-certify".  Use</w:t>
+              <w:t xml:space="preserve">If you cannot get to a notary public or someone who has the </w:t>
+            </w:r>
+            <w:r>
+              <w:lastRenderedPageBreak/>
+              <w:t>power to take oaths, you can "self-certify".  Use</w:t>
             </w:r>
           </w:p>
           <w:p>
@@ -6612,7 +6628,6 @@
               <w:rPr>
                 <w:b/>
               </w:rPr>
-              <w:lastRenderedPageBreak/>
               <w:t>Self-Certification (No Notary Available) TF-835</w:t>
             </w:r>
             <w:r>
@@ -7347,7 +7362,11 @@
               <w:ind w:left="339"/>
             </w:pPr>
             <w:r>
-              <w:t>Ask the Alaska court to change the order by filing a Motion to Modify</w:t>
+              <w:t xml:space="preserve">Ask the Alaska court to change the order by filing a Motion to </w:t>
+            </w:r>
+            <w:r>
+              <w:lastRenderedPageBreak/>
+              <w:t>Modify</w:t>
             </w:r>
             <w:r>
               <w:t xml:space="preserve">. See Step </w:t>
@@ -7399,6 +7418,7 @@
               <w:rPr>
                 <w:shd w:val="clear" w:color="auto" w:fill="FFFFFF"/>
               </w:rPr>
+              <w:lastRenderedPageBreak/>
               <w:t xml:space="preserve">Step </w:t>
             </w:r>
             <w:bookmarkStart w:id="10" w:name="AKjurisdiction"/>
@@ -8867,6 +8887,33 @@
               <w:t xml:space="preserve">  or why_change in('review', 'schedule')</w:t>
             </w:r>
             <w:r>
+              <w:t xml:space="preserve"> or (middle_of_case and </w:t>
+            </w:r>
+            <w:r>
+              <w:t>type_of_interim_order</w:t>
+            </w:r>
+            <w:r>
+              <w:t xml:space="preserve"> == 'motion order' and</w:t>
+            </w:r>
+            <w:r>
+              <w:t xml:space="preserve"> </w:t>
+            </w:r>
+            <w:r>
+              <w:t>why_change == 'problem' and not</w:t>
+            </w:r>
+            <w:r>
+              <w:t xml:space="preserve"> </w:t>
+            </w:r>
+            <w:r>
+              <w:t>interim_order_date_within_10_days</w:t>
+            </w:r>
+            <w:r>
+              <w:t>)</w:t>
+            </w:r>
+            <w:r>
+              <w:t xml:space="preserve"> </w:t>
+            </w:r>
+            <w:r>
               <w:rPr>
                 <w:shd w:val="clear" w:color="auto" w:fill="FFFFFF"/>
               </w:rPr>
@@ -8996,7 +9043,14 @@
               <w:rPr>
                 <w:shd w:val="clear" w:color="auto" w:fill="FFFFFF"/>
               </w:rPr>
-              <w:t>File a Motion to Modify</w:t>
+              <w:t xml:space="preserve">File a Motion to </w:t>
+            </w:r>
+            <w:r>
+              <w:rPr>
+                <w:shd w:val="clear" w:color="auto" w:fill="FFFFFF"/>
+              </w:rPr>
+              <w:lastRenderedPageBreak/>
+              <w:t>Modify</w:t>
             </w:r>
             <w:r>
               <w:rPr>
@@ -9022,6 +9076,7 @@
               <w:spacing w:before="240"/>
             </w:pPr>
             <w:r>
+              <w:lastRenderedPageBreak/>
               <w:t xml:space="preserve">Changing your parenting plan or child support order is called "modifying" it. To ask the judge to change your order, file a </w:t>
             </w:r>
             <w:r>
@@ -9096,6 +9151,7 @@
               <w:ind w:left="570"/>
             </w:pPr>
             <w:r>
+              <w:lastRenderedPageBreak/>
               <w:t>Under the current parenting plan order, your children spend one week with you and the next week with the other parent.  You are going to move out of state so the current schedule is impossible.</w:t>
             </w:r>
           </w:p>
@@ -9138,7 +9194,6 @@
               <w:pStyle w:val="Body"/>
             </w:pPr>
             <w:r>
-              <w:lastRenderedPageBreak/>
               <w:t>The court charges $75 to file this motion. If you cannot afford the fee, you may be able to get the court to waive it. See Step</w:t>
             </w:r>
             <w:r>
@@ -9618,6 +9673,7 @@
               <w:t xml:space="preserve">hild </w:t>
             </w:r>
             <w:r>
+              <w:lastRenderedPageBreak/>
               <w:t>s</w:t>
             </w:r>
             <w:r>
@@ -9643,6 +9699,7 @@
               <w:spacing w:before="240"/>
             </w:pPr>
             <w:r>
+              <w:lastRenderedPageBreak/>
               <w:t>Figure out the new child support amount using the new schedule and any new income information.</w:t>
             </w:r>
           </w:p>
@@ -9660,6 +9717,7 @@
               <w:ind w:left="390"/>
             </w:pPr>
             <w:r>
+              <w:lastRenderedPageBreak/>
               <w:t>Calculate the percent of overnights your children spend with you and with the other parent.  To get this percent, divide 365 (the number of overnights in a year), by the number of overnights the child spends with each parent.</w:t>
             </w:r>
           </w:p>
@@ -9678,11 +9736,7 @@
               <w:ind w:left="360"/>
             </w:pPr>
             <w:r>
-              <w:t xml:space="preserve">If your child spends 4 nights each week with you and 3 nights each week with their other parent, they spend 209 overnights each year </w:t>
-            </w:r>
-            <w:r>
-              <w:lastRenderedPageBreak/>
-              <w:t xml:space="preserve">with you and 156 nights each year with the other parent. </w:t>
+              <w:t xml:space="preserve">If your child spends 4 nights each week with you and 3 nights each week with their other parent, they spend 209 overnights each year with you and 156 nights each year with the other parent. </w:t>
             </w:r>
           </w:p>
           <w:p>
@@ -9965,6 +10019,7 @@
               <w:br/>
             </w:r>
             <w:r>
+              <w:lastRenderedPageBreak/>
               <w:t>public.courts.alaska.gov/web/forms/docs/dr-306.pdf</w:t>
             </w:r>
           </w:p>
@@ -10107,14 +10162,7 @@
               <w:rPr>
                 <w:shd w:val="clear" w:color="auto" w:fill="FFFFFF"/>
               </w:rPr>
-              <w:t xml:space="preserve">Do not </w:t>
-            </w:r>
-            <w:r>
-              <w:rPr>
-                <w:shd w:val="clear" w:color="auto" w:fill="FFFFFF"/>
-              </w:rPr>
-              <w:lastRenderedPageBreak/>
-              <w:t xml:space="preserve">wait to file your </w:t>
+              <w:t xml:space="preserve">Do not wait to file your </w:t>
             </w:r>
             <w:r>
               <w:rPr>
@@ -10157,7 +10205,6 @@
               <w:spacing w:before="240"/>
             </w:pPr>
             <w:r>
-              <w:lastRenderedPageBreak/>
               <w:t xml:space="preserve">If you and the other parent agree to change the schedule, or have already permanently changed your schedule, file your </w:t>
             </w:r>
             <w:r>
@@ -10165,15 +10212,7 @@
                 <w:b/>
                 <w:bCs/>
               </w:rPr>
-              <w:t xml:space="preserve">Uncontested </w:t>
-            </w:r>
-            <w:r>
-              <w:rPr>
-                <w:b/>
-                <w:bCs/>
-              </w:rPr>
-              <w:lastRenderedPageBreak/>
-              <w:t>Motion to Modify Custody</w:t>
+              <w:t>Uncontested Motion to Modify Custody</w:t>
             </w:r>
             <w:r>
               <w:t xml:space="preserve"> as soon as you can.</w:t>
@@ -10359,7 +10398,6 @@
               <w:rPr>
                 <w:shd w:val="clear" w:color="auto" w:fill="FFFFFF"/>
               </w:rPr>
-              <w:lastRenderedPageBreak/>
               <w:t>{%tr endif %}</w:t>
             </w:r>
           </w:p>
@@ -10400,7 +10438,14 @@
               <w:rPr>
                 <w:shd w:val="clear" w:color="auto" w:fill="FFFFFF"/>
               </w:rPr>
-              <w:t>{%tr if user_need in('change custody order', 'change foreign custody order'</w:t>
+              <w:t xml:space="preserve">{%tr if user_need in('change custody order', 'change foreign </w:t>
+            </w:r>
+            <w:r>
+              <w:rPr>
+                <w:shd w:val="clear" w:color="auto" w:fill="FFFFFF"/>
+              </w:rPr>
+              <w:lastRenderedPageBreak/>
+              <w:t>custody order'</w:t>
             </w:r>
             <w:r>
               <w:rPr>
@@ -10528,11 +10573,7 @@
               <w:t>st</w:t>
             </w:r>
             <w:r>
-              <w:t xml:space="preserve"> class </w:t>
-            </w:r>
-            <w:r>
-              <w:lastRenderedPageBreak/>
-              <w:t>mail, or hand-deliver it.</w:t>
+              <w:t xml:space="preserve"> class mail, or hand-deliver it.</w:t>
             </w:r>
           </w:p>
           <w:p>
@@ -10855,7 +10896,6 @@
               <w:outlineLvl w:val="1"/>
             </w:pPr>
             <w:r>
-              <w:lastRenderedPageBreak/>
               <w:t xml:space="preserve">Step </w:t>
             </w:r>
             <w:bookmarkStart w:id="15" w:name="FileStep"/>
@@ -10925,7 +10965,11 @@
             </w:r>
             <w:proofErr w:type="spellStart"/>
             <w:r>
-              <w:t>file_step_heading</w:t>
+              <w:t>file_step_headin</w:t>
+            </w:r>
+            <w:r>
+              <w:lastRenderedPageBreak/>
+              <w:t>g</w:t>
             </w:r>
             <w:proofErr w:type="spellEnd"/>
             <w:r>
@@ -10978,6 +11022,7 @@
               </w:rPr>
             </w:pPr>
             <w:r>
+              <w:lastRenderedPageBreak/>
               <w:t xml:space="preserve">{{ </w:t>
             </w:r>
             <w:proofErr w:type="spellStart"/>
@@ -11080,6 +11125,7 @@
               <w:contextualSpacing/>
             </w:pPr>
             <w:r>
+              <w:lastRenderedPageBreak/>
               <w:t>Deliver the documents to the court yourself.</w:t>
             </w:r>
           </w:p>
@@ -11188,7 +11234,6 @@
               </w:numPr>
             </w:pPr>
             <w:r>
-              <w:lastRenderedPageBreak/>
               <w:t xml:space="preserve">Call the </w:t>
             </w:r>
             <w:hyperlink r:id="rId86" w:history="1">
@@ -11656,6 +11701,7 @@
               <w:pStyle w:val="BodyText"/>
             </w:pPr>
             <w:r>
+              <w:lastRenderedPageBreak/>
               <w:t xml:space="preserve">{%tr </w:t>
             </w:r>
             <w:r>
@@ -11711,11 +11757,7 @@
               <w:t xml:space="preserve">or </w:t>
             </w:r>
             <w:r>
-              <w:t>final_order_date_within_</w:t>
-            </w:r>
-            <w:r>
-              <w:lastRenderedPageBreak/>
-              <w:t>10_days</w:t>
+              <w:t>final_order_date_within_10_days</w:t>
             </w:r>
             <w:r>
               <w:t xml:space="preserve"> %}</w:t>
@@ -12153,6 +12195,7 @@
               </w:rPr>
             </w:pPr>
             <w:r>
+              <w:lastRenderedPageBreak/>
               <w:t>%}</w:t>
             </w:r>
           </w:p>
@@ -12247,7 +12290,6 @@
             </w:r>
             <w:proofErr w:type="spellStart"/>
             <w:r>
-              <w:lastRenderedPageBreak/>
               <w:t>motion_type</w:t>
             </w:r>
             <w:proofErr w:type="spellEnd"/>
@@ -12272,7 +12314,6 @@
               <w:outlineLvl w:val="2"/>
             </w:pPr>
             <w:r>
-              <w:lastRenderedPageBreak/>
               <w:t>{{</w:t>
             </w:r>
             <w:r>
@@ -12322,7 +12363,6 @@
               <w:ind w:left="405"/>
             </w:pPr>
             <w:r>
-              <w:lastRenderedPageBreak/>
               <w:t xml:space="preserve">by hand-delivery, email, or TrueFile, they have </w:t>
             </w:r>
             <w:r>
@@ -12679,6 +12719,7 @@
               <w:ind w:left="405"/>
             </w:pPr>
             <w:r>
+              <w:lastRenderedPageBreak/>
               <w:t xml:space="preserve">The judge may grant your  </w:t>
             </w:r>
             <w:r>
@@ -12804,7 +12845,6 @@
               <w:pStyle w:val="Body"/>
             </w:pPr>
             <w:r>
-              <w:lastRenderedPageBreak/>
               <w:t xml:space="preserve">Read </w:t>
             </w:r>
             <w:r>
@@ -13392,6 +13432,7 @@
               <w:ind w:left="420"/>
             </w:pPr>
             <w:r>
+              <w:lastRenderedPageBreak/>
               <w:t>There will not be a hearing.</w:t>
             </w:r>
           </w:p>
@@ -13469,11 +13510,7 @@
               <w:t>o Reconsider</w:t>
             </w:r>
             <w:r>
-              <w:t xml:space="preserve">, it will either enter a </w:t>
-            </w:r>
-            <w:r>
-              <w:lastRenderedPageBreak/>
-              <w:t>new order or ask both sides for more information.</w:t>
+              <w:t>, it will either enter a new order or ask both sides for more information.</w:t>
             </w:r>
           </w:p>
           <w:p>
@@ -13890,6 +13927,7 @@
               <w:ind w:left="422"/>
             </w:pPr>
             <w:r>
+              <w:lastRenderedPageBreak/>
               <w:t>You can fill out a response stating you agree, file it with the court, and give the other parent a copy.</w:t>
             </w:r>
             <w:r>
@@ -14055,16 +14093,7 @@
                 <w:b/>
                 <w:bCs/>
               </w:rPr>
-              <w:t xml:space="preserve">Error! </w:t>
-            </w:r>
-            <w:r>
-              <w:rPr>
-                <w:rFonts w:eastAsia="Arial"/>
-                <w:b/>
-                <w:bCs/>
-              </w:rPr>
-              <w:lastRenderedPageBreak/>
-              <w:t>Reference source not found.</w:t>
+              <w:t>Error! Reference source not found.</w:t>
             </w:r>
             <w:r>
               <w:rPr>
@@ -14781,6 +14810,7 @@
               <w:rPr>
                 <w:color w:val="000000"/>
               </w:rPr>
+              <w:lastRenderedPageBreak/>
               <w:t>public.courts.alaska.gov/web/forms/docs/dr-306.pdf</w:t>
             </w:r>
           </w:p>
@@ -15499,6 +15529,7 @@
               <w:rPr>
                 <w:shd w:val="clear" w:color="auto" w:fill="FFFFFF"/>
               </w:rPr>
+              <w:lastRenderedPageBreak/>
               <w:t>w</w:t>
             </w:r>
             <w:r>
@@ -15535,14 +15566,7 @@
               <w:rPr>
                 <w:shd w:val="clear" w:color="auto" w:fill="FFFFFF"/>
               </w:rPr>
-              <w:t xml:space="preserve">you {% if respond_to_set_aside == </w:t>
-            </w:r>
-            <w:r>
-              <w:rPr>
-                <w:shd w:val="clear" w:color="auto" w:fill="FFFFFF"/>
-              </w:rPr>
-              <w:lastRenderedPageBreak/>
-              <w:t>'agree' %}</w:t>
+              <w:t>you {% if respond_to_set_aside == 'agree' %}</w:t>
             </w:r>
             <w:r>
               <w:rPr>
@@ -15642,7 +15666,15 @@
                 <w:b/>
                 <w:iCs/>
               </w:rPr>
-              <w:t>Motion to Set Aside Judgment and Order</w:t>
+              <w:t xml:space="preserve">Motion to </w:t>
+            </w:r>
+            <w:r>
+              <w:rPr>
+                <w:b/>
+                <w:iCs/>
+              </w:rPr>
+              <w:lastRenderedPageBreak/>
+              <w:t>Set Aside Judgment and Order</w:t>
             </w:r>
             <w:r>
               <w:t xml:space="preserve">, you can state that in your response </w:t>
@@ -15697,11 +15729,7 @@
               <w:t xml:space="preserve">parent </w:t>
             </w:r>
             <w:r>
-              <w:t xml:space="preserve">asked to set aside, you can fill out </w:t>
-            </w:r>
-            <w:r>
-              <w:lastRenderedPageBreak/>
-              <w:t xml:space="preserve">and file a response. Be sure to state what you do and do not agree with. </w:t>
+              <w:t xml:space="preserve">asked to set aside, you can fill out and file a response. Be sure to state what you do and do not agree with. </w:t>
             </w:r>
             <w:r>
               <w:t xml:space="preserve">Remember, you must respond within </w:t>
@@ -16106,7 +16134,11 @@
               <w:ind w:left="508"/>
             </w:pPr>
             <w:r>
-              <w:t>Make 2 copies of your response and any other documents you include with it.</w:t>
+              <w:t xml:space="preserve">Make 2 copies of your response and any other documents you </w:t>
+            </w:r>
+            <w:r>
+              <w:lastRenderedPageBreak/>
+              <w:t>include with it.</w:t>
             </w:r>
           </w:p>
           <w:p>
@@ -16160,11 +16192,7 @@
               </w:r>
             </w:hyperlink>
             <w:r>
-              <w:t xml:space="preserve"> to send the documents </w:t>
-            </w:r>
-            <w:r>
-              <w:lastRenderedPageBreak/>
-              <w:t>to the court electronically.</w:t>
+              <w:t xml:space="preserve"> to send the documents to the court electronically.</w:t>
             </w:r>
           </w:p>
           <w:p>
@@ -16843,6 +16871,12 @@
                 <w:color w:val="000000"/>
               </w:rPr>
               <w:br/>
+            </w:r>
+            <w:r>
+              <w:rPr>
+                <w:color w:val="000000"/>
+              </w:rPr>
+              <w:lastRenderedPageBreak/>
               <w:t xml:space="preserve">as a </w:t>
             </w:r>
             <w:hyperlink r:id="rId116" w:tgtFrame="_blank" w:history="1">
@@ -16956,12 +16990,6 @@
                 <w:color w:val="000000"/>
               </w:rPr>
               <w:br/>
-            </w:r>
-            <w:r>
-              <w:rPr>
-                <w:color w:val="000000"/>
-              </w:rPr>
-              <w:lastRenderedPageBreak/>
               <w:t xml:space="preserve">as a </w:t>
             </w:r>
             <w:hyperlink r:id="rId119" w:tgtFrame="_blank" w:history="1">
@@ -17617,7 +17645,11 @@
               <w:t>tr</w:t>
             </w:r>
             <w:r>
-              <w:t xml:space="preserve"> if respond_to_set_aside </w:t>
+              <w:t xml:space="preserve"> if </w:t>
+            </w:r>
+            <w:r>
+              <w:lastRenderedPageBreak/>
+              <w:t xml:space="preserve">respond_to_set_aside </w:t>
             </w:r>
             <w:r>
               <w:t>=</w:t>
@@ -17734,14 +17766,7 @@
               <w:rPr>
                 <w:bCs/>
               </w:rPr>
-              <w:t xml:space="preserve"> parent, </w:t>
-            </w:r>
-            <w:r>
-              <w:rPr>
-                <w:bCs/>
-              </w:rPr>
-              <w:lastRenderedPageBreak/>
-              <w:t>write out your agreement, and file it with the court</w:t>
+              <w:t xml:space="preserve"> parent, write out your agreement, and file it with the court</w:t>
             </w:r>
           </w:p>
           <w:p>
@@ -17768,7 +17793,6 @@
               <w:pStyle w:val="BodyText"/>
             </w:pPr>
             <w:r>
-              <w:lastRenderedPageBreak/>
               <w:t xml:space="preserve">If you and the other parent agree, and are able to work together to write out the agreement, you can fill out and </w:t>
             </w:r>
             <w:r>
@@ -17808,9 +17832,6 @@
             </w:r>
             <w:r>
               <w:br/>
-            </w:r>
-            <w:r>
-              <w:lastRenderedPageBreak/>
               <w:t xml:space="preserve">as a </w:t>
             </w:r>
             <w:hyperlink r:id="rId129" w:tgtFrame="_blank" w:history="1">
@@ -18019,7 +18040,6 @@
               <w:rPr>
                 <w:shd w:val="clear" w:color="auto" w:fill="FFFFFF"/>
               </w:rPr>
-              <w:lastRenderedPageBreak/>
               <w:t>{%tr endif %}</w:t>
             </w:r>
           </w:p>
@@ -18299,6 +18319,7 @@
               <w:rPr>
                 <w:shd w:val="clear" w:color="auto" w:fill="FFFFFF"/>
               </w:rPr>
+              <w:lastRenderedPageBreak/>
               <w:t xml:space="preserve">{%tr if </w:t>
             </w:r>
             <w:proofErr w:type="spellStart"/>
@@ -18372,7 +18393,6 @@
               <w:rPr>
                 <w:shd w:val="clear" w:color="auto" w:fill="FFFFFF"/>
               </w:rPr>
-              <w:lastRenderedPageBreak/>
               <w:t xml:space="preserve">Step </w:t>
             </w:r>
             <w:r>
@@ -19008,6 +19028,7 @@
               <w:pStyle w:val="BodyText"/>
             </w:pPr>
             <w:r>
+              <w:lastRenderedPageBreak/>
               <w:t>{%p else %}</w:t>
             </w:r>
           </w:p>
@@ -19056,7 +19077,6 @@
               </w:rPr>
             </w:pPr>
             <w:r>
-              <w:lastRenderedPageBreak/>
               <w:t>If you receive papers</w:t>
             </w:r>
             <w:r>
@@ -19464,6 +19484,7 @@
               <w:rPr>
                 <w:shd w:val="clear" w:color="auto" w:fill="FFFFFF"/>
               </w:rPr>
+              <w:lastRenderedPageBreak/>
               <w:t xml:space="preserve">Step </w:t>
             </w:r>
             <w:bookmarkStart w:id="25" w:name="AppealContactParent"/>
@@ -19551,7 +19572,6 @@
               <w:ind w:left="510"/>
             </w:pPr>
             <w:r>
-              <w:lastRenderedPageBreak/>
               <w:t>The person who started the appeal can file:</w:t>
             </w:r>
           </w:p>
@@ -19963,7 +19983,6 @@
               <w:rPr>
                 <w:shd w:val="clear" w:color="auto" w:fill="FFFFFF"/>
               </w:rPr>
-              <w:lastRenderedPageBreak/>
               <w:t xml:space="preserve">Step </w:t>
             </w:r>
             <w:bookmarkStart w:id="26" w:name="TellSupremeCourt"/>
@@ -20136,7 +20155,11 @@
               </w:rPr>
             </w:pPr>
             <w:r>
-              <w:t>The other person may want to file a motion to dismiss to stop the appeal from continuing.</w:t>
+              <w:t xml:space="preserve">The other person may want to file a motion to dismiss to stop </w:t>
+            </w:r>
+            <w:r>
+              <w:lastRenderedPageBreak/>
+              <w:t>the appeal from continuing.</w:t>
             </w:r>
           </w:p>
           <w:p>
@@ -20147,7 +20170,6 @@
               <w:outlineLvl w:val="2"/>
             </w:pPr>
             <w:r>
-              <w:lastRenderedPageBreak/>
               <w:t>Link in this step</w:t>
             </w:r>
           </w:p>

</xml_diff>